<commit_message>
Added Weekly blog 2
</commit_message>
<xml_diff>
--- a/Meetings/Week03_Agenda.docx
+++ b/Meetings/Week03_Agenda.docx
@@ -246,6 +246,9 @@
       </w:pPr>
       <w:r>
         <w:t>Research questions</w:t>
+      </w:r>
+      <w:r>
+        <w:t xml:space="preserve"> progress</w:t>
       </w:r>
     </w:p>
     <w:p>
@@ -1870,12 +1873,9 @@
 </file>
 
 <file path=customXml/item1.xml><?xml version="1.0" encoding="utf-8"?>
-<?mso-contentType ?>
-<FormTemplates xmlns="http://schemas.microsoft.com/sharepoint/v3/contenttype/forms">
-  <Display>DocumentLibraryForm</Display>
-  <Edit>DocumentLibraryForm</Edit>
-  <New>DocumentLibraryForm</New>
-</FormTemplates>
+<p:properties xmlns:p="http://schemas.microsoft.com/office/2006/metadata/properties" xmlns:xsi="http://www.w3.org/2001/XMLSchema-instance" xmlns:pc="http://schemas.microsoft.com/office/infopath/2007/PartnerControls">
+  <documentManagement/>
+</p:properties>
 </file>
 
 <file path=customXml/item2.xml><?xml version="1.0" encoding="utf-8"?>
@@ -2025,15 +2025,19 @@
 </file>
 
 <file path=customXml/item3.xml><?xml version="1.0" encoding="utf-8"?>
-<p:properties xmlns:p="http://schemas.microsoft.com/office/2006/metadata/properties" xmlns:xsi="http://www.w3.org/2001/XMLSchema-instance" xmlns:pc="http://schemas.microsoft.com/office/infopath/2007/PartnerControls">
-  <documentManagement/>
-</p:properties>
+<?mso-contentType ?>
+<FormTemplates xmlns="http://schemas.microsoft.com/sharepoint/v3/contenttype/forms">
+  <Display>DocumentLibraryForm</Display>
+  <Edit>DocumentLibraryForm</Edit>
+  <New>DocumentLibraryForm</New>
+</FormTemplates>
 </file>
 
 <file path=customXml/itemProps1.xml><?xml version="1.0" encoding="utf-8"?>
-<ds:datastoreItem xmlns:ds="http://schemas.openxmlformats.org/officeDocument/2006/customXml" ds:itemID="{F05DE928-7156-4D12-B548-FC43FBAEECBD}">
+<ds:datastoreItem xmlns:ds="http://schemas.openxmlformats.org/officeDocument/2006/customXml" ds:itemID="{A98499B7-1EE0-45C5-B4A5-AC80D9F4B068}">
   <ds:schemaRefs>
-    <ds:schemaRef ds:uri="http://schemas.microsoft.com/sharepoint/v3/contenttype/forms"/>
+    <ds:schemaRef ds:uri="http://schemas.microsoft.com/office/2006/metadata/properties"/>
+    <ds:schemaRef ds:uri="http://schemas.microsoft.com/office/infopath/2007/PartnerControls"/>
   </ds:schemaRefs>
 </ds:datastoreItem>
 </file>
@@ -2057,10 +2061,9 @@
 </file>
 
 <file path=customXml/itemProps3.xml><?xml version="1.0" encoding="utf-8"?>
-<ds:datastoreItem xmlns:ds="http://schemas.openxmlformats.org/officeDocument/2006/customXml" ds:itemID="{A98499B7-1EE0-45C5-B4A5-AC80D9F4B068}">
+<ds:datastoreItem xmlns:ds="http://schemas.openxmlformats.org/officeDocument/2006/customXml" ds:itemID="{F05DE928-7156-4D12-B548-FC43FBAEECBD}">
   <ds:schemaRefs>
-    <ds:schemaRef ds:uri="http://schemas.microsoft.com/office/2006/metadata/properties"/>
-    <ds:schemaRef ds:uri="http://schemas.microsoft.com/office/infopath/2007/PartnerControls"/>
+    <ds:schemaRef ds:uri="http://schemas.microsoft.com/sharepoint/v3/contenttype/forms"/>
   </ds:schemaRefs>
 </ds:datastoreItem>
 </file>
</xml_diff>